<commit_message>
Adaptaciones entre lab 1 y lab 2
</commit_message>
<xml_diff>
--- a/lab02/Manuel-Castillo-Lab2-Report.docx
+++ b/lab02/Manuel-Castillo-Lab2-Report.docx
@@ -86,7 +86,13 @@
         <w:pStyle w:val="Heading1"/>
       </w:pPr>
       <w:r>
-        <w:t>LAB 1 REPORT</w:t>
+        <w:t xml:space="preserve">LAB </w:t>
+      </w:r>
+      <w:r>
+        <w:t>2</w:t>
+      </w:r>
+      <w:r>
+        <w:t xml:space="preserve"> REPORT</w:t>
       </w:r>
     </w:p>
     <w:p>
@@ -95,6 +101,9 @@
       </w:pPr>
       <w:r>
         <w:t>Music Genre Classification</w:t>
+      </w:r>
+      <w:r>
+        <w:t xml:space="preserve"> - CNN</w:t>
       </w:r>
     </w:p>
     <w:p/>
@@ -204,88 +213,81 @@
     </w:p>
     <w:p/>
     <w:p>
-      <w:r>
-        <w:t xml:space="preserve">This report </w:t>
-      </w:r>
-      <w:r>
-        <w:t>aims to discuss the different</w:t>
-      </w:r>
-      <w:r>
-        <w:t xml:space="preserve"> traditional machine learning algorithms applied to audio-based genre classification. Two tasks were conducted using different feature sets derived from music excerpts. Task 1 uses the </w:t>
-      </w:r>
-      <w:proofErr w:type="spellStart"/>
-      <w:r>
-        <w:t>GenreAll</w:t>
-      </w:r>
-      <w:proofErr w:type="spellEnd"/>
-      <w:r>
-        <w:t xml:space="preserve"> dataset, </w:t>
-      </w:r>
-      <w:r>
-        <w:t>which consists</w:t>
-      </w:r>
-      <w:r>
-        <w:t xml:space="preserve"> of</w:t>
-      </w:r>
-      <w:r>
-        <w:t xml:space="preserve"> </w:t>
-      </w:r>
-      <w:r>
-        <w:t>Essentia descriptors, whereas Task 2 evaluates two additional datasets containing 30</w:t>
-      </w:r>
-      <w:r>
-        <w:t xml:space="preserve"> </w:t>
-      </w:r>
-      <w:r>
-        <w:t>second aggregated features and 3</w:t>
-      </w:r>
-      <w:r>
-        <w:t xml:space="preserve"> </w:t>
-      </w:r>
-      <w:r>
-        <w:t>second frame</w:t>
-      </w:r>
-      <w:r>
-        <w:t xml:space="preserve"> </w:t>
-      </w:r>
-      <w:r>
-        <w:t>level features.</w:t>
-      </w:r>
-      <w:r>
-        <w:br/>
-      </w:r>
-      <w:r>
-        <w:br/>
-        <w:t xml:space="preserve">All models were evaluated using 10-fold cross-validation. In addition to classification </w:t>
-      </w:r>
-      <w:r>
-        <w:t>accuracy: computational</w:t>
-      </w:r>
-      <w:r>
-        <w:t xml:space="preserve"> time, peak memory consumption, and estimated CO</w:t>
-      </w:r>
-      <w:r>
-        <w:t>2</w:t>
-      </w:r>
-      <w:r>
-        <w:t xml:space="preserve"> emissions </w:t>
-      </w:r>
-      <w:r>
-        <w:t xml:space="preserve">were measured </w:t>
-      </w:r>
-      <w:r>
-        <w:t xml:space="preserve">using the </w:t>
-      </w:r>
-      <w:proofErr w:type="spellStart"/>
-      <w:r>
-        <w:t>CodeCarbon</w:t>
-      </w:r>
-      <w:proofErr w:type="spellEnd"/>
-      <w:r>
-        <w:t xml:space="preserve"> library, following principles of sustainable machine learning.</w:t>
+      <w:pPr>
+        <w:ind w:firstLine="360"/>
+      </w:pPr>
+      <w:r>
+        <w:t>This lab explores convolutional neural networks (CNN in the rest of the document) for music genre classification, using Mel Spectrogram images as input. The following are implemented, as per the instructions for Task 1 and Task 2 as well as for analysis:</w:t>
       </w:r>
     </w:p>
     <w:p>
+      <w:pPr>
+        <w:pStyle w:val="ListParagraph"/>
+        <w:numPr>
+          <w:ilvl w:val="0"/>
+          <w:numId w:val="20"/>
+        </w:numPr>
+      </w:pPr>
+      <w:r>
+        <w:t>Task 1: A CNN trained from scratch and optimized through experimentation with convolutional depth, filters, dropout and augmentation.</w:t>
+      </w:r>
+    </w:p>
+    <w:p>
+      <w:pPr>
+        <w:pStyle w:val="ListParagraph"/>
+        <w:numPr>
+          <w:ilvl w:val="0"/>
+          <w:numId w:val="20"/>
+        </w:numPr>
+      </w:pPr>
+      <w:r>
+        <w:t>Task 2: fine tuning is implemented for a pretrained model (VGG16) for the same dataset.</w:t>
+      </w:r>
+    </w:p>
+    <w:p>
+      <w:pPr>
+        <w:pStyle w:val="ListParagraph"/>
+        <w:numPr>
+          <w:ilvl w:val="0"/>
+          <w:numId w:val="20"/>
+        </w:numPr>
+      </w:pPr>
+      <w:r>
+        <w:t xml:space="preserve">Energy and CO2 impact analysis using </w:t>
+      </w:r>
+      <w:proofErr w:type="spellStart"/>
+      <w:r>
+        <w:t>CodeCarbon</w:t>
+      </w:r>
+      <w:proofErr w:type="spellEnd"/>
+      <w:r>
+        <w:t>.</w:t>
+      </w:r>
+    </w:p>
+    <w:p>
+      <w:pPr>
+        <w:pStyle w:val="ListParagraph"/>
+        <w:numPr>
+          <w:ilvl w:val="0"/>
+          <w:numId w:val="20"/>
+        </w:numPr>
+      </w:pPr>
+      <w:r>
+        <w:t>Comparison with Lab 1 where models used manually extracted features instead of images.</w:t>
+      </w:r>
+    </w:p>
+    <w:p>
+      <w:r>
+        <w:t>The dataset consists of 10 genres, divided in two folders with audio and images. There’s 1 Mel Spectrogram per audio file, totaling 1000 images.</w:t>
+      </w:r>
+    </w:p>
+    <w:p>
+      <w:r>
+        <w:t>The data was split in 80-20, with 20% of the training set used as validation.</w:t>
+      </w:r>
+      <w:r>
+        <w:br/>
+      </w:r>
       <w:r>
         <w:br w:type="page"/>
       </w:r>
@@ -305,26 +307,15 @@
     </w:p>
     <w:p/>
     <w:p>
-      <w:r>
-        <w:t>Three different feature representations were used in this lab:</w:t>
-      </w:r>
-    </w:p>
-    <w:p>
       <w:pPr>
         <w:pStyle w:val="ListParagraph"/>
         <w:numPr>
           <w:ilvl w:val="0"/>
-          <w:numId w:val="15"/>
+          <w:numId w:val="21"/>
         </w:numPr>
       </w:pPr>
       <w:r>
-        <w:t>GenreAll</w:t>
-      </w:r>
-      <w:r>
-        <w:t>.csv</w:t>
-      </w:r>
-      <w:r>
-        <w:t>: a high-dimensional feature set based on Essentia descriptors for full-length clips.</w:t>
+        <w:t>Train set: 640 images</w:t>
       </w:r>
     </w:p>
     <w:p>
@@ -332,17 +323,11 @@
         <w:pStyle w:val="ListParagraph"/>
         <w:numPr>
           <w:ilvl w:val="0"/>
-          <w:numId w:val="15"/>
+          <w:numId w:val="21"/>
         </w:numPr>
       </w:pPr>
       <w:r>
-        <w:t>features_30_sec</w:t>
-      </w:r>
-      <w:r>
-        <w:t>.csv</w:t>
-      </w:r>
-      <w:r>
-        <w:t>: aggregated features computed over 30-second excerpts of audio.</w:t>
+        <w:t>Validation set: 160 images</w:t>
       </w:r>
     </w:p>
     <w:p>
@@ -350,17 +335,23 @@
         <w:pStyle w:val="ListParagraph"/>
         <w:numPr>
           <w:ilvl w:val="0"/>
-          <w:numId w:val="15"/>
+          <w:numId w:val="21"/>
         </w:numPr>
       </w:pPr>
       <w:r>
-        <w:t>features_3_sec</w:t>
-      </w:r>
-      <w:r>
-        <w:t>.csv</w:t>
-      </w:r>
-      <w:r>
-        <w:t>: short-term features computed on 3-second segments, resulting in a much larger dataset.</w:t>
+        <w:t>Test set: 200 images</w:t>
+      </w:r>
+    </w:p>
+    <w:p>
+      <w:pPr>
+        <w:pStyle w:val="ListParagraph"/>
+        <w:numPr>
+          <w:ilvl w:val="0"/>
+          <w:numId w:val="21"/>
+        </w:numPr>
+      </w:pPr>
+      <w:r>
+        <w:t>10 balanced classes</w:t>
       </w:r>
     </w:p>
     <w:p/>
@@ -482,7 +473,6 @@
         <w:pStyle w:val="Heading3"/>
       </w:pPr>
       <w:r>
-        <w:lastRenderedPageBreak/>
         <w:t>3.2 Evaluation protocol</w:t>
       </w:r>
     </w:p>
@@ -493,6 +483,7 @@
     </w:p>
     <w:p>
       <w:r>
+        <w:lastRenderedPageBreak/>
         <w:t xml:space="preserve">When necessary, features were standardized with </w:t>
       </w:r>
       <w:proofErr w:type="spellStart"/>
@@ -3174,6 +3165,205 @@
     </w:lvl>
   </w:abstractNum>
   <w:abstractNum w:abstractNumId="10" w15:restartNumberingAfterBreak="0">
+    <w:nsid w:val="1FA948DE"/>
+    <w:multiLevelType w:val="hybridMultilevel"/>
+    <w:tmpl w:val="41E67D34"/>
+    <w:lvl w:ilvl="0" w:tplc="0409000F">
+      <w:start w:val="1"/>
+      <w:numFmt w:val="decimal"/>
+      <w:lvlText w:val="%1."/>
+      <w:lvlJc w:val="left"/>
+      <w:pPr>
+        <w:ind w:left="1080" w:hanging="360"/>
+      </w:pPr>
+    </w:lvl>
+    <w:lvl w:ilvl="1" w:tplc="04090019" w:tentative="1">
+      <w:start w:val="1"/>
+      <w:numFmt w:val="lowerLetter"/>
+      <w:lvlText w:val="%2."/>
+      <w:lvlJc w:val="left"/>
+      <w:pPr>
+        <w:ind w:left="1800" w:hanging="360"/>
+      </w:pPr>
+    </w:lvl>
+    <w:lvl w:ilvl="2" w:tplc="0409001B" w:tentative="1">
+      <w:start w:val="1"/>
+      <w:numFmt w:val="lowerRoman"/>
+      <w:lvlText w:val="%3."/>
+      <w:lvlJc w:val="right"/>
+      <w:pPr>
+        <w:ind w:left="2520" w:hanging="180"/>
+      </w:pPr>
+    </w:lvl>
+    <w:lvl w:ilvl="3" w:tplc="0409000F" w:tentative="1">
+      <w:start w:val="1"/>
+      <w:numFmt w:val="decimal"/>
+      <w:lvlText w:val="%4."/>
+      <w:lvlJc w:val="left"/>
+      <w:pPr>
+        <w:ind w:left="3240" w:hanging="360"/>
+      </w:pPr>
+    </w:lvl>
+    <w:lvl w:ilvl="4" w:tplc="04090019" w:tentative="1">
+      <w:start w:val="1"/>
+      <w:numFmt w:val="lowerLetter"/>
+      <w:lvlText w:val="%5."/>
+      <w:lvlJc w:val="left"/>
+      <w:pPr>
+        <w:ind w:left="3960" w:hanging="360"/>
+      </w:pPr>
+    </w:lvl>
+    <w:lvl w:ilvl="5" w:tplc="0409001B" w:tentative="1">
+      <w:start w:val="1"/>
+      <w:numFmt w:val="lowerRoman"/>
+      <w:lvlText w:val="%6."/>
+      <w:lvlJc w:val="right"/>
+      <w:pPr>
+        <w:ind w:left="4680" w:hanging="180"/>
+      </w:pPr>
+    </w:lvl>
+    <w:lvl w:ilvl="6" w:tplc="0409000F" w:tentative="1">
+      <w:start w:val="1"/>
+      <w:numFmt w:val="decimal"/>
+      <w:lvlText w:val="%7."/>
+      <w:lvlJc w:val="left"/>
+      <w:pPr>
+        <w:ind w:left="5400" w:hanging="360"/>
+      </w:pPr>
+    </w:lvl>
+    <w:lvl w:ilvl="7" w:tplc="04090019" w:tentative="1">
+      <w:start w:val="1"/>
+      <w:numFmt w:val="lowerLetter"/>
+      <w:lvlText w:val="%8."/>
+      <w:lvlJc w:val="left"/>
+      <w:pPr>
+        <w:ind w:left="6120" w:hanging="360"/>
+      </w:pPr>
+    </w:lvl>
+    <w:lvl w:ilvl="8" w:tplc="0409001B" w:tentative="1">
+      <w:start w:val="1"/>
+      <w:numFmt w:val="lowerRoman"/>
+      <w:lvlText w:val="%9."/>
+      <w:lvlJc w:val="right"/>
+      <w:pPr>
+        <w:ind w:left="6840" w:hanging="180"/>
+      </w:pPr>
+    </w:lvl>
+  </w:abstractNum>
+  <w:abstractNum w:abstractNumId="11" w15:restartNumberingAfterBreak="0">
+    <w:nsid w:val="219A55B0"/>
+    <w:multiLevelType w:val="hybridMultilevel"/>
+    <w:tmpl w:val="26CCE86E"/>
+    <w:lvl w:ilvl="0" w:tplc="04090001">
+      <w:start w:val="1"/>
+      <w:numFmt w:val="bullet"/>
+      <w:lvlText w:val=""/>
+      <w:lvlJc w:val="left"/>
+      <w:pPr>
+        <w:ind w:left="720" w:hanging="360"/>
+      </w:pPr>
+      <w:rPr>
+        <w:rFonts w:ascii="Symbol" w:hAnsi="Symbol" w:hint="default"/>
+      </w:rPr>
+    </w:lvl>
+    <w:lvl w:ilvl="1" w:tplc="04090003" w:tentative="1">
+      <w:start w:val="1"/>
+      <w:numFmt w:val="bullet"/>
+      <w:lvlText w:val="o"/>
+      <w:lvlJc w:val="left"/>
+      <w:pPr>
+        <w:ind w:left="1440" w:hanging="360"/>
+      </w:pPr>
+      <w:rPr>
+        <w:rFonts w:ascii="Courier New" w:hAnsi="Courier New" w:cs="Courier New" w:hint="default"/>
+      </w:rPr>
+    </w:lvl>
+    <w:lvl w:ilvl="2" w:tplc="04090005" w:tentative="1">
+      <w:start w:val="1"/>
+      <w:numFmt w:val="bullet"/>
+      <w:lvlText w:val=""/>
+      <w:lvlJc w:val="left"/>
+      <w:pPr>
+        <w:ind w:left="2160" w:hanging="360"/>
+      </w:pPr>
+      <w:rPr>
+        <w:rFonts w:ascii="Wingdings" w:hAnsi="Wingdings" w:hint="default"/>
+      </w:rPr>
+    </w:lvl>
+    <w:lvl w:ilvl="3" w:tplc="04090001" w:tentative="1">
+      <w:start w:val="1"/>
+      <w:numFmt w:val="bullet"/>
+      <w:lvlText w:val=""/>
+      <w:lvlJc w:val="left"/>
+      <w:pPr>
+        <w:ind w:left="2880" w:hanging="360"/>
+      </w:pPr>
+      <w:rPr>
+        <w:rFonts w:ascii="Symbol" w:hAnsi="Symbol" w:hint="default"/>
+      </w:rPr>
+    </w:lvl>
+    <w:lvl w:ilvl="4" w:tplc="04090003" w:tentative="1">
+      <w:start w:val="1"/>
+      <w:numFmt w:val="bullet"/>
+      <w:lvlText w:val="o"/>
+      <w:lvlJc w:val="left"/>
+      <w:pPr>
+        <w:ind w:left="3600" w:hanging="360"/>
+      </w:pPr>
+      <w:rPr>
+        <w:rFonts w:ascii="Courier New" w:hAnsi="Courier New" w:cs="Courier New" w:hint="default"/>
+      </w:rPr>
+    </w:lvl>
+    <w:lvl w:ilvl="5" w:tplc="04090005" w:tentative="1">
+      <w:start w:val="1"/>
+      <w:numFmt w:val="bullet"/>
+      <w:lvlText w:val=""/>
+      <w:lvlJc w:val="left"/>
+      <w:pPr>
+        <w:ind w:left="4320" w:hanging="360"/>
+      </w:pPr>
+      <w:rPr>
+        <w:rFonts w:ascii="Wingdings" w:hAnsi="Wingdings" w:hint="default"/>
+      </w:rPr>
+    </w:lvl>
+    <w:lvl w:ilvl="6" w:tplc="04090001" w:tentative="1">
+      <w:start w:val="1"/>
+      <w:numFmt w:val="bullet"/>
+      <w:lvlText w:val=""/>
+      <w:lvlJc w:val="left"/>
+      <w:pPr>
+        <w:ind w:left="5040" w:hanging="360"/>
+      </w:pPr>
+      <w:rPr>
+        <w:rFonts w:ascii="Symbol" w:hAnsi="Symbol" w:hint="default"/>
+      </w:rPr>
+    </w:lvl>
+    <w:lvl w:ilvl="7" w:tplc="04090003" w:tentative="1">
+      <w:start w:val="1"/>
+      <w:numFmt w:val="bullet"/>
+      <w:lvlText w:val="o"/>
+      <w:lvlJc w:val="left"/>
+      <w:pPr>
+        <w:ind w:left="5760" w:hanging="360"/>
+      </w:pPr>
+      <w:rPr>
+        <w:rFonts w:ascii="Courier New" w:hAnsi="Courier New" w:cs="Courier New" w:hint="default"/>
+      </w:rPr>
+    </w:lvl>
+    <w:lvl w:ilvl="8" w:tplc="04090005" w:tentative="1">
+      <w:start w:val="1"/>
+      <w:numFmt w:val="bullet"/>
+      <w:lvlText w:val=""/>
+      <w:lvlJc w:val="left"/>
+      <w:pPr>
+        <w:ind w:left="6480" w:hanging="360"/>
+      </w:pPr>
+      <w:rPr>
+        <w:rFonts w:ascii="Wingdings" w:hAnsi="Wingdings" w:hint="default"/>
+      </w:rPr>
+    </w:lvl>
+  </w:abstractNum>
+  <w:abstractNum w:abstractNumId="12" w15:restartNumberingAfterBreak="0">
     <w:nsid w:val="24F63253"/>
     <w:multiLevelType w:val="hybridMultilevel"/>
     <w:tmpl w:val="6C6E2634"/>
@@ -3262,7 +3452,7 @@
       </w:pPr>
     </w:lvl>
   </w:abstractNum>
-  <w:abstractNum w:abstractNumId="11" w15:restartNumberingAfterBreak="0">
+  <w:abstractNum w:abstractNumId="13" w15:restartNumberingAfterBreak="0">
     <w:nsid w:val="2AAF3297"/>
     <w:multiLevelType w:val="hybridMultilevel"/>
     <w:tmpl w:val="287801D8"/>
@@ -3348,7 +3538,7 @@
       </w:pPr>
     </w:lvl>
   </w:abstractNum>
-  <w:abstractNum w:abstractNumId="12" w15:restartNumberingAfterBreak="0">
+  <w:abstractNum w:abstractNumId="14" w15:restartNumberingAfterBreak="0">
     <w:nsid w:val="505E7C50"/>
     <w:multiLevelType w:val="hybridMultilevel"/>
     <w:tmpl w:val="BBEE27A0"/>
@@ -3434,7 +3624,7 @@
       </w:pPr>
     </w:lvl>
   </w:abstractNum>
-  <w:abstractNum w:abstractNumId="13" w15:restartNumberingAfterBreak="0">
+  <w:abstractNum w:abstractNumId="15" w15:restartNumberingAfterBreak="0">
     <w:nsid w:val="63935D98"/>
     <w:multiLevelType w:val="hybridMultilevel"/>
     <w:tmpl w:val="912CC0A0"/>
@@ -3523,7 +3713,7 @@
       </w:pPr>
     </w:lvl>
   </w:abstractNum>
-  <w:abstractNum w:abstractNumId="14" w15:restartNumberingAfterBreak="0">
+  <w:abstractNum w:abstractNumId="16" w15:restartNumberingAfterBreak="0">
     <w:nsid w:val="64C46CD7"/>
     <w:multiLevelType w:val="hybridMultilevel"/>
     <w:tmpl w:val="B2FE552A"/>
@@ -3609,7 +3799,7 @@
       </w:pPr>
     </w:lvl>
   </w:abstractNum>
-  <w:abstractNum w:abstractNumId="15" w15:restartNumberingAfterBreak="0">
+  <w:abstractNum w:abstractNumId="17" w15:restartNumberingAfterBreak="0">
     <w:nsid w:val="67AE52E9"/>
     <w:multiLevelType w:val="hybridMultilevel"/>
     <w:tmpl w:val="C616CA0A"/>
@@ -3698,7 +3888,7 @@
       </w:pPr>
     </w:lvl>
   </w:abstractNum>
-  <w:abstractNum w:abstractNumId="16" w15:restartNumberingAfterBreak="0">
+  <w:abstractNum w:abstractNumId="18" w15:restartNumberingAfterBreak="0">
     <w:nsid w:val="6A093338"/>
     <w:multiLevelType w:val="hybridMultilevel"/>
     <w:tmpl w:val="F7843800"/>
@@ -3787,7 +3977,7 @@
       </w:pPr>
     </w:lvl>
   </w:abstractNum>
-  <w:abstractNum w:abstractNumId="17" w15:restartNumberingAfterBreak="0">
+  <w:abstractNum w:abstractNumId="19" w15:restartNumberingAfterBreak="0">
     <w:nsid w:val="6A602556"/>
     <w:multiLevelType w:val="hybridMultilevel"/>
     <w:tmpl w:val="2714738A"/>
@@ -3900,7 +4090,7 @@
       </w:rPr>
     </w:lvl>
   </w:abstractNum>
-  <w:abstractNum w:abstractNumId="18" w15:restartNumberingAfterBreak="0">
+  <w:abstractNum w:abstractNumId="20" w15:restartNumberingAfterBreak="0">
     <w:nsid w:val="76EC0406"/>
     <w:multiLevelType w:val="hybridMultilevel"/>
     <w:tmpl w:val="16DEB290"/>
@@ -4041,34 +4231,40 @@
     <w:abstractNumId w:val="0"/>
   </w:num>
   <w:num w:numId="10" w16cid:durableId="2142770319">
+    <w:abstractNumId w:val="19"/>
+  </w:num>
+  <w:num w:numId="11" w16cid:durableId="2091585563">
+    <w:abstractNumId w:val="20"/>
+  </w:num>
+  <w:num w:numId="12" w16cid:durableId="57166818">
+    <w:abstractNumId w:val="14"/>
+  </w:num>
+  <w:num w:numId="13" w16cid:durableId="1918902328">
+    <w:abstractNumId w:val="18"/>
+  </w:num>
+  <w:num w:numId="14" w16cid:durableId="98838423">
     <w:abstractNumId w:val="17"/>
   </w:num>
-  <w:num w:numId="11" w16cid:durableId="2091585563">
-    <w:abstractNumId w:val="18"/>
+  <w:num w:numId="15" w16cid:durableId="976572343">
+    <w:abstractNumId w:val="15"/>
   </w:num>
-  <w:num w:numId="12" w16cid:durableId="57166818">
+  <w:num w:numId="16" w16cid:durableId="184296711">
+    <w:abstractNumId w:val="13"/>
+  </w:num>
+  <w:num w:numId="17" w16cid:durableId="1243103363">
     <w:abstractNumId w:val="12"/>
   </w:num>
-  <w:num w:numId="13" w16cid:durableId="1918902328">
+  <w:num w:numId="18" w16cid:durableId="1186285001">
     <w:abstractNumId w:val="16"/>
-  </w:num>
-  <w:num w:numId="14" w16cid:durableId="98838423">
-    <w:abstractNumId w:val="15"/>
-  </w:num>
-  <w:num w:numId="15" w16cid:durableId="976572343">
-    <w:abstractNumId w:val="13"/>
-  </w:num>
-  <w:num w:numId="16" w16cid:durableId="184296711">
-    <w:abstractNumId w:val="11"/>
-  </w:num>
-  <w:num w:numId="17" w16cid:durableId="1243103363">
-    <w:abstractNumId w:val="10"/>
-  </w:num>
-  <w:num w:numId="18" w16cid:durableId="1186285001">
-    <w:abstractNumId w:val="14"/>
   </w:num>
   <w:num w:numId="19" w16cid:durableId="972251233">
     <w:abstractNumId w:val="9"/>
+  </w:num>
+  <w:num w:numId="20" w16cid:durableId="147673690">
+    <w:abstractNumId w:val="10"/>
+  </w:num>
+  <w:num w:numId="21" w16cid:durableId="495001168">
+    <w:abstractNumId w:val="11"/>
   </w:num>
 </w:numbering>
 </file>

</xml_diff>